<commit_message>
removed oranges. change greed capsicum to red in salad. changed liter symbol from l to lt. removed water from shopping list. corrected fruit salad tin size.
</commit_message>
<xml_diff>
--- a/2018-11-19 sesshin 2018 chopping list DRAFT-LG.docx
+++ b/2018-11-19 sesshin 2018 chopping list DRAFT-LG.docx
@@ -160,7 +160,7 @@
         </w:trPr>
         <w:tc>
           <w:tcPr>
-            <w:tcW w:w="247" w:type="dxa"/>
+            <w:tcW w:w="308" w:type="dxa"/>
             <w:tcBorders>
               <w:top w:val="nil"/>
               <w:left w:val="nil"/>
@@ -189,7 +189,7 @@
         </w:tc>
         <w:tc>
           <w:tcPr>
-            <w:tcW w:w="73" w:type="dxa"/>
+            <w:tcW w:w="222" w:type="dxa"/>
             <w:tcBorders>
               <w:top w:val="nil"/>
               <w:left w:val="nil"/>
@@ -239,7 +239,7 @@
         </w:tc>
         <w:tc>
           <w:tcPr>
-            <w:tcW w:w="5004" w:type="dxa"/>
+            <w:tcW w:w="4794" w:type="dxa"/>
             <w:tcBorders>
               <w:top w:val="nil"/>
               <w:left w:val="nil"/>
@@ -268,7 +268,7 @@
         </w:trPr>
         <w:tc>
           <w:tcPr>
-            <w:tcW w:w="247" w:type="dxa"/>
+            <w:tcW w:w="308" w:type="dxa"/>
             <w:tcBorders>
               <w:top w:val="nil"/>
               <w:left w:val="nil"/>
@@ -304,7 +304,7 @@
         </w:tc>
         <w:tc>
           <w:tcPr>
-            <w:tcW w:w="73" w:type="dxa"/>
+            <w:tcW w:w="222" w:type="dxa"/>
             <w:tcBorders>
               <w:top w:val="nil"/>
               <w:left w:val="nil"/>
@@ -366,7 +366,7 @@
         </w:tc>
         <w:tc>
           <w:tcPr>
-            <w:tcW w:w="5004" w:type="dxa"/>
+            <w:tcW w:w="4794" w:type="dxa"/>
             <w:tcBorders>
               <w:top w:val="nil"/>
               <w:left w:val="nil"/>
@@ -396,7 +396,7 @@
         </w:trPr>
         <w:tc>
           <w:tcPr>
-            <w:tcW w:w="247" w:type="dxa"/>
+            <w:tcW w:w="308" w:type="dxa"/>
             <w:tcBorders>
               <w:top w:val="nil"/>
               <w:left w:val="nil"/>
@@ -432,7 +432,7 @@
         </w:tc>
         <w:tc>
           <w:tcPr>
-            <w:tcW w:w="73" w:type="dxa"/>
+            <w:tcW w:w="222" w:type="dxa"/>
             <w:tcBorders>
               <w:top w:val="nil"/>
               <w:left w:val="nil"/>
@@ -494,7 +494,7 @@
         </w:tc>
         <w:tc>
           <w:tcPr>
-            <w:tcW w:w="5004" w:type="dxa"/>
+            <w:tcW w:w="4794" w:type="dxa"/>
             <w:tcBorders>
               <w:top w:val="nil"/>
               <w:left w:val="nil"/>
@@ -524,7 +524,7 @@
         </w:trPr>
         <w:tc>
           <w:tcPr>
-            <w:tcW w:w="247" w:type="dxa"/>
+            <w:tcW w:w="308" w:type="dxa"/>
             <w:tcBorders>
               <w:top w:val="nil"/>
               <w:left w:val="nil"/>
@@ -560,7 +560,7 @@
         </w:tc>
         <w:tc>
           <w:tcPr>
-            <w:tcW w:w="73" w:type="dxa"/>
+            <w:tcW w:w="222" w:type="dxa"/>
             <w:tcBorders>
               <w:top w:val="nil"/>
               <w:left w:val="nil"/>
@@ -622,7 +622,7 @@
         </w:tc>
         <w:tc>
           <w:tcPr>
-            <w:tcW w:w="5004" w:type="dxa"/>
+            <w:tcW w:w="4794" w:type="dxa"/>
             <w:tcBorders>
               <w:top w:val="nil"/>
               <w:left w:val="nil"/>
@@ -652,61 +652,49 @@
         </w:trPr>
         <w:tc>
           <w:tcPr>
-            <w:tcW w:w="247" w:type="dxa"/>
-            <w:tcBorders>
-              <w:top w:val="nil"/>
-              <w:left w:val="nil"/>
-              <w:bottom w:val="nil"/>
-              <w:right w:val="nil"/>
-            </w:tcBorders>
-            <w:shd w:val="clear" w:color="auto" w:fill="auto"/>
-            <w:noWrap/>
-            <w:hideMark/>
-          </w:tcPr>
-          <w:p>
-            <w:pPr>
-              <w:spacing w:after="0" w:line="240" w:lineRule="auto"/>
-              <w:rPr>
-                <w:rFonts w:ascii="Calibri" w:eastAsia="Times New Roman" w:hAnsi="Calibri" w:cs="Calibri"/>
-                <w:color w:val="000000"/>
-                <w:sz w:val="18"/>
-                <w:szCs w:val="18"/>
-                <w:lang w:eastAsia="en-NZ"/>
-              </w:rPr>
-            </w:pPr>
-            <w:r>
-              <w:rPr>
-                <w:rFonts w:ascii="Calibri" w:eastAsia="Times New Roman" w:hAnsi="Calibri" w:cs="Calibri"/>
-                <w:color w:val="000000"/>
-                <w:sz w:val="18"/>
-                <w:szCs w:val="18"/>
-                <w:lang w:eastAsia="en-NZ"/>
-              </w:rPr>
-              <w:t xml:space="preserve">3    </w:t>
-            </w:r>
-          </w:p>
-        </w:tc>
-        <w:tc>
-          <w:tcPr>
-            <w:tcW w:w="73" w:type="dxa"/>
-            <w:tcBorders>
-              <w:top w:val="nil"/>
-              <w:left w:val="nil"/>
-              <w:bottom w:val="nil"/>
-              <w:right w:val="nil"/>
-            </w:tcBorders>
-            <w:shd w:val="clear" w:color="auto" w:fill="auto"/>
-            <w:noWrap/>
-            <w:hideMark/>
-          </w:tcPr>
-          <w:p>
-            <w:pPr>
-              <w:spacing w:after="0" w:line="240" w:lineRule="auto"/>
-              <w:rPr>
-                <w:rFonts w:ascii="Calibri" w:eastAsia="Times New Roman" w:hAnsi="Calibri" w:cs="Calibri"/>
-                <w:color w:val="000000"/>
-                <w:sz w:val="18"/>
-                <w:szCs w:val="18"/>
+            <w:tcW w:w="308" w:type="dxa"/>
+            <w:tcBorders>
+              <w:top w:val="nil"/>
+              <w:left w:val="nil"/>
+              <w:bottom w:val="nil"/>
+              <w:right w:val="nil"/>
+            </w:tcBorders>
+            <w:shd w:val="clear" w:color="auto" w:fill="auto"/>
+            <w:noWrap/>
+            <w:hideMark/>
+          </w:tcPr>
+          <w:p>
+            <w:pPr>
+              <w:spacing w:after="0" w:line="240" w:lineRule="auto"/>
+              <w:rPr>
+                <w:rFonts w:ascii="Times New Roman" w:eastAsia="Times New Roman" w:hAnsi="Times New Roman" w:cs="Times New Roman"/>
+                <w:sz w:val="20"/>
+                <w:szCs w:val="20"/>
+                <w:lang w:eastAsia="en-NZ"/>
+              </w:rPr>
+            </w:pPr>
+          </w:p>
+        </w:tc>
+        <w:tc>
+          <w:tcPr>
+            <w:tcW w:w="222" w:type="dxa"/>
+            <w:tcBorders>
+              <w:top w:val="nil"/>
+              <w:left w:val="nil"/>
+              <w:bottom w:val="nil"/>
+              <w:right w:val="nil"/>
+            </w:tcBorders>
+            <w:shd w:val="clear" w:color="auto" w:fill="auto"/>
+            <w:noWrap/>
+            <w:hideMark/>
+          </w:tcPr>
+          <w:p>
+            <w:pPr>
+              <w:spacing w:after="0" w:line="240" w:lineRule="auto"/>
+              <w:rPr>
+                <w:rFonts w:ascii="Times New Roman" w:eastAsia="Times New Roman" w:hAnsi="Times New Roman" w:cs="Times New Roman"/>
+                <w:sz w:val="20"/>
+                <w:szCs w:val="20"/>
                 <w:lang w:eastAsia="en-NZ"/>
               </w:rPr>
             </w:pPr>
@@ -729,133 +717,17 @@
             <w:pPr>
               <w:spacing w:after="0" w:line="240" w:lineRule="auto"/>
               <w:rPr>
-                <w:rFonts w:ascii="Calibri" w:eastAsia="Times New Roman" w:hAnsi="Calibri" w:cs="Calibri"/>
-                <w:color w:val="000000"/>
-                <w:sz w:val="18"/>
-                <w:szCs w:val="18"/>
-                <w:lang w:eastAsia="en-NZ"/>
-              </w:rPr>
-            </w:pPr>
-            <w:r>
-              <w:rPr>
-                <w:rFonts w:ascii="Calibri" w:eastAsia="Times New Roman" w:hAnsi="Calibri" w:cs="Calibri"/>
-                <w:color w:val="000000"/>
-                <w:sz w:val="18"/>
-                <w:szCs w:val="18"/>
-                <w:lang w:eastAsia="en-NZ"/>
-              </w:rPr>
-              <w:t>chopped peeled oranges</w:t>
-            </w:r>
-          </w:p>
-        </w:tc>
-        <w:tc>
-          <w:tcPr>
-            <w:tcW w:w="5004" w:type="dxa"/>
-            <w:tcBorders>
-              <w:top w:val="nil"/>
-              <w:left w:val="nil"/>
-              <w:bottom w:val="nil"/>
-              <w:right w:val="nil"/>
-            </w:tcBorders>
-            <w:shd w:val="clear" w:color="auto" w:fill="auto"/>
-            <w:hideMark/>
-          </w:tcPr>
-          <w:p>
-            <w:pPr>
-              <w:spacing w:after="0" w:line="240" w:lineRule="auto"/>
-              <w:rPr>
-                <w:rFonts w:ascii="Calibri" w:eastAsia="Times New Roman" w:hAnsi="Calibri" w:cs="Calibri"/>
-                <w:color w:val="000000"/>
-                <w:sz w:val="18"/>
-                <w:szCs w:val="18"/>
-                <w:lang w:eastAsia="en-NZ"/>
-              </w:rPr>
-            </w:pPr>
-          </w:p>
-        </w:tc>
-      </w:tr>
-      <w:tr>
-        <w:trPr>
-          <w:trHeight w:val="300"/>
-        </w:trPr>
-        <w:tc>
-          <w:tcPr>
-            <w:tcW w:w="247" w:type="dxa"/>
-            <w:tcBorders>
-              <w:top w:val="nil"/>
-              <w:left w:val="nil"/>
-              <w:bottom w:val="nil"/>
-              <w:right w:val="nil"/>
-            </w:tcBorders>
-            <w:shd w:val="clear" w:color="auto" w:fill="auto"/>
-            <w:noWrap/>
-            <w:hideMark/>
-          </w:tcPr>
-          <w:p>
-            <w:pPr>
-              <w:spacing w:after="0" w:line="240" w:lineRule="auto"/>
-              <w:rPr>
-                <w:rFonts w:ascii="Times New Roman" w:eastAsia="Times New Roman" w:hAnsi="Times New Roman" w:cs="Times New Roman"/>
-                <w:sz w:val="20"/>
-                <w:szCs w:val="20"/>
-                <w:lang w:eastAsia="en-NZ"/>
-              </w:rPr>
-            </w:pPr>
-          </w:p>
-        </w:tc>
-        <w:tc>
-          <w:tcPr>
-            <w:tcW w:w="73" w:type="dxa"/>
-            <w:tcBorders>
-              <w:top w:val="nil"/>
-              <w:left w:val="nil"/>
-              <w:bottom w:val="nil"/>
-              <w:right w:val="nil"/>
-            </w:tcBorders>
-            <w:shd w:val="clear" w:color="auto" w:fill="auto"/>
-            <w:noWrap/>
-            <w:hideMark/>
-          </w:tcPr>
-          <w:p>
-            <w:pPr>
-              <w:spacing w:after="0" w:line="240" w:lineRule="auto"/>
-              <w:rPr>
-                <w:rFonts w:ascii="Times New Roman" w:eastAsia="Times New Roman" w:hAnsi="Times New Roman" w:cs="Times New Roman"/>
-                <w:sz w:val="20"/>
-                <w:szCs w:val="20"/>
-                <w:lang w:eastAsia="en-NZ"/>
-              </w:rPr>
-            </w:pPr>
-          </w:p>
-        </w:tc>
-        <w:tc>
-          <w:tcPr>
-            <w:tcW w:w="3716" w:type="dxa"/>
-            <w:tcBorders>
-              <w:top w:val="nil"/>
-              <w:left w:val="nil"/>
-              <w:bottom w:val="nil"/>
-              <w:right w:val="nil"/>
-            </w:tcBorders>
-            <w:shd w:val="clear" w:color="auto" w:fill="auto"/>
-            <w:noWrap/>
-            <w:hideMark/>
-          </w:tcPr>
-          <w:p>
-            <w:pPr>
-              <w:spacing w:after="0" w:line="240" w:lineRule="auto"/>
-              <w:rPr>
-                <w:rFonts w:ascii="Times New Roman" w:eastAsia="Times New Roman" w:hAnsi="Times New Roman" w:cs="Times New Roman"/>
-                <w:sz w:val="20"/>
-                <w:szCs w:val="20"/>
-                <w:lang w:eastAsia="en-NZ"/>
-              </w:rPr>
-            </w:pPr>
-          </w:p>
-        </w:tc>
-        <w:tc>
-          <w:tcPr>
-            <w:tcW w:w="5004" w:type="dxa"/>
+                <w:rFonts w:ascii="Times New Roman" w:eastAsia="Times New Roman" w:hAnsi="Times New Roman" w:cs="Times New Roman"/>
+                <w:sz w:val="20"/>
+                <w:szCs w:val="20"/>
+                <w:lang w:eastAsia="en-NZ"/>
+              </w:rPr>
+            </w:pPr>
+          </w:p>
+        </w:tc>
+        <w:tc>
+          <w:tcPr>
+            <w:tcW w:w="4794" w:type="dxa"/>
             <w:tcBorders>
               <w:top w:val="nil"/>
               <w:left w:val="nil"/>
@@ -881,8 +753,6 @@
     </w:tbl>
     <w:p/>
     <w:p>
-      <w:bookmarkStart w:id="0" w:name="_GoBack"/>
-      <w:bookmarkEnd w:id="0"/>
       <w:r>
         <w:br w:type="page"/>
       </w:r>
@@ -1552,7 +1422,27 @@
                 <w:szCs w:val="18"/>
                 <w:lang w:eastAsia="en-NZ"/>
               </w:rPr>
-              <w:t>sliced green capsicums</w:t>
+              <w:t xml:space="preserve">sliced </w:t>
+            </w:r>
+            <w:r>
+              <w:rPr>
+                <w:rFonts w:ascii="Calibri" w:eastAsia="Times New Roman" w:hAnsi="Calibri" w:cs="Calibri"/>
+                <w:color w:val="000000"/>
+                <w:sz w:val="18"/>
+                <w:szCs w:val="18"/>
+                <w:lang w:eastAsia="en-NZ"/>
+              </w:rPr>
+              <w:t>red</w:t>
+            </w:r>
+            <w:r>
+              <w:rPr>
+                <w:rFonts w:ascii="Calibri" w:eastAsia="Times New Roman" w:hAnsi="Calibri" w:cs="Calibri"/>
+                <w:color w:val="000000"/>
+                <w:sz w:val="18"/>
+                <w:szCs w:val="18"/>
+                <w:lang w:eastAsia="en-NZ"/>
+              </w:rPr>
+              <w:t xml:space="preserve"> capsicums</w:t>
             </w:r>
           </w:p>
         </w:tc>
@@ -2564,7 +2454,7 @@
         </w:tc>
         <w:tc>
           <w:tcPr>
-            <w:tcW w:w="68" w:type="dxa"/>
+            <w:tcW w:w="222" w:type="dxa"/>
             <w:tcBorders>
               <w:top w:val="nil"/>
               <w:left w:val="nil"/>
@@ -2614,7 +2504,7 @@
         </w:tc>
         <w:tc>
           <w:tcPr>
-            <w:tcW w:w="4696" w:type="dxa"/>
+            <w:tcW w:w="4542" w:type="dxa"/>
             <w:tcBorders>
               <w:top w:val="nil"/>
               <w:left w:val="nil"/>
@@ -2679,7 +2569,7 @@
         </w:tc>
         <w:tc>
           <w:tcPr>
-            <w:tcW w:w="68" w:type="dxa"/>
+            <w:tcW w:w="222" w:type="dxa"/>
             <w:tcBorders>
               <w:top w:val="nil"/>
               <w:left w:val="nil"/>
@@ -2741,7 +2631,7 @@
         </w:tc>
         <w:tc>
           <w:tcPr>
-            <w:tcW w:w="4696" w:type="dxa"/>
+            <w:tcW w:w="4542" w:type="dxa"/>
             <w:tcBorders>
               <w:top w:val="nil"/>
               <w:left w:val="nil"/>
@@ -2807,7 +2697,7 @@
         </w:tc>
         <w:tc>
           <w:tcPr>
-            <w:tcW w:w="68" w:type="dxa"/>
+            <w:tcW w:w="222" w:type="dxa"/>
             <w:tcBorders>
               <w:top w:val="nil"/>
               <w:left w:val="nil"/>
@@ -2869,7 +2759,7 @@
         </w:tc>
         <w:tc>
           <w:tcPr>
-            <w:tcW w:w="4696" w:type="dxa"/>
+            <w:tcW w:w="4542" w:type="dxa"/>
             <w:tcBorders>
               <w:top w:val="nil"/>
               <w:left w:val="nil"/>
@@ -2935,7 +2825,7 @@
         </w:tc>
         <w:tc>
           <w:tcPr>
-            <w:tcW w:w="68" w:type="dxa"/>
+            <w:tcW w:w="222" w:type="dxa"/>
             <w:tcBorders>
               <w:top w:val="nil"/>
               <w:left w:val="nil"/>
@@ -2997,7 +2887,7 @@
         </w:tc>
         <w:tc>
           <w:tcPr>
-            <w:tcW w:w="4696" w:type="dxa"/>
+            <w:tcW w:w="4542" w:type="dxa"/>
             <w:tcBorders>
               <w:top w:val="nil"/>
               <w:left w:val="nil"/>
@@ -3042,46 +2932,34 @@
             <w:pPr>
               <w:spacing w:after="0" w:line="240" w:lineRule="auto"/>
               <w:rPr>
-                <w:rFonts w:ascii="Calibri" w:eastAsia="Times New Roman" w:hAnsi="Calibri" w:cs="Calibri"/>
-                <w:color w:val="000000"/>
-                <w:sz w:val="18"/>
-                <w:szCs w:val="18"/>
-                <w:lang w:eastAsia="en-NZ"/>
-              </w:rPr>
-            </w:pPr>
-            <w:r>
-              <w:rPr>
-                <w:rFonts w:ascii="Calibri" w:eastAsia="Times New Roman" w:hAnsi="Calibri" w:cs="Calibri"/>
-                <w:color w:val="000000"/>
-                <w:sz w:val="18"/>
-                <w:szCs w:val="18"/>
-                <w:lang w:eastAsia="en-NZ"/>
-              </w:rPr>
-              <w:t>2 1/2</w:t>
-            </w:r>
-          </w:p>
-        </w:tc>
-        <w:tc>
-          <w:tcPr>
-            <w:tcW w:w="68" w:type="dxa"/>
-            <w:tcBorders>
-              <w:top w:val="nil"/>
-              <w:left w:val="nil"/>
-              <w:bottom w:val="nil"/>
-              <w:right w:val="nil"/>
-            </w:tcBorders>
-            <w:shd w:val="clear" w:color="auto" w:fill="auto"/>
-            <w:noWrap/>
-            <w:hideMark/>
-          </w:tcPr>
-          <w:p>
-            <w:pPr>
-              <w:spacing w:after="0" w:line="240" w:lineRule="auto"/>
-              <w:rPr>
-                <w:rFonts w:ascii="Calibri" w:eastAsia="Times New Roman" w:hAnsi="Calibri" w:cs="Calibri"/>
-                <w:color w:val="000000"/>
-                <w:sz w:val="18"/>
-                <w:szCs w:val="18"/>
+                <w:rFonts w:ascii="Times New Roman" w:eastAsia="Times New Roman" w:hAnsi="Times New Roman" w:cs="Times New Roman"/>
+                <w:sz w:val="20"/>
+                <w:szCs w:val="20"/>
+                <w:lang w:eastAsia="en-NZ"/>
+              </w:rPr>
+            </w:pPr>
+          </w:p>
+        </w:tc>
+        <w:tc>
+          <w:tcPr>
+            <w:tcW w:w="222" w:type="dxa"/>
+            <w:tcBorders>
+              <w:top w:val="nil"/>
+              <w:left w:val="nil"/>
+              <w:bottom w:val="nil"/>
+              <w:right w:val="nil"/>
+            </w:tcBorders>
+            <w:shd w:val="clear" w:color="auto" w:fill="auto"/>
+            <w:noWrap/>
+            <w:hideMark/>
+          </w:tcPr>
+          <w:p>
+            <w:pPr>
+              <w:spacing w:after="0" w:line="240" w:lineRule="auto"/>
+              <w:rPr>
+                <w:rFonts w:ascii="Times New Roman" w:eastAsia="Times New Roman" w:hAnsi="Times New Roman" w:cs="Times New Roman"/>
+                <w:sz w:val="20"/>
+                <w:szCs w:val="20"/>
                 <w:lang w:eastAsia="en-NZ"/>
               </w:rPr>
             </w:pPr>
@@ -3104,133 +2982,17 @@
             <w:pPr>
               <w:spacing w:after="0" w:line="240" w:lineRule="auto"/>
               <w:rPr>
-                <w:rFonts w:ascii="Calibri" w:eastAsia="Times New Roman" w:hAnsi="Calibri" w:cs="Calibri"/>
-                <w:color w:val="000000"/>
-                <w:sz w:val="18"/>
-                <w:szCs w:val="18"/>
-                <w:lang w:eastAsia="en-NZ"/>
-              </w:rPr>
-            </w:pPr>
-            <w:r>
-              <w:rPr>
-                <w:rFonts w:ascii="Calibri" w:eastAsia="Times New Roman" w:hAnsi="Calibri" w:cs="Calibri"/>
-                <w:color w:val="000000"/>
-                <w:sz w:val="18"/>
-                <w:szCs w:val="18"/>
-                <w:lang w:eastAsia="en-NZ"/>
-              </w:rPr>
-              <w:t>chopped peeled oranges</w:t>
-            </w:r>
-          </w:p>
-        </w:tc>
-        <w:tc>
-          <w:tcPr>
-            <w:tcW w:w="4696" w:type="dxa"/>
-            <w:tcBorders>
-              <w:top w:val="nil"/>
-              <w:left w:val="nil"/>
-              <w:bottom w:val="nil"/>
-              <w:right w:val="nil"/>
-            </w:tcBorders>
-            <w:shd w:val="clear" w:color="auto" w:fill="auto"/>
-            <w:hideMark/>
-          </w:tcPr>
-          <w:p>
-            <w:pPr>
-              <w:spacing w:after="0" w:line="240" w:lineRule="auto"/>
-              <w:rPr>
-                <w:rFonts w:ascii="Calibri" w:eastAsia="Times New Roman" w:hAnsi="Calibri" w:cs="Calibri"/>
-                <w:color w:val="000000"/>
-                <w:sz w:val="18"/>
-                <w:szCs w:val="18"/>
-                <w:lang w:eastAsia="en-NZ"/>
-              </w:rPr>
-            </w:pPr>
-          </w:p>
-        </w:tc>
-      </w:tr>
-      <w:tr>
-        <w:trPr>
-          <w:trHeight w:val="300"/>
-        </w:trPr>
-        <w:tc>
-          <w:tcPr>
-            <w:tcW w:w="788" w:type="dxa"/>
-            <w:tcBorders>
-              <w:top w:val="nil"/>
-              <w:left w:val="nil"/>
-              <w:bottom w:val="nil"/>
-              <w:right w:val="nil"/>
-            </w:tcBorders>
-            <w:shd w:val="clear" w:color="auto" w:fill="auto"/>
-            <w:noWrap/>
-            <w:hideMark/>
-          </w:tcPr>
-          <w:p>
-            <w:pPr>
-              <w:spacing w:after="0" w:line="240" w:lineRule="auto"/>
-              <w:rPr>
-                <w:rFonts w:ascii="Times New Roman" w:eastAsia="Times New Roman" w:hAnsi="Times New Roman" w:cs="Times New Roman"/>
-                <w:sz w:val="20"/>
-                <w:szCs w:val="20"/>
-                <w:lang w:eastAsia="en-NZ"/>
-              </w:rPr>
-            </w:pPr>
-          </w:p>
-        </w:tc>
-        <w:tc>
-          <w:tcPr>
-            <w:tcW w:w="68" w:type="dxa"/>
-            <w:tcBorders>
-              <w:top w:val="nil"/>
-              <w:left w:val="nil"/>
-              <w:bottom w:val="nil"/>
-              <w:right w:val="nil"/>
-            </w:tcBorders>
-            <w:shd w:val="clear" w:color="auto" w:fill="auto"/>
-            <w:noWrap/>
-            <w:hideMark/>
-          </w:tcPr>
-          <w:p>
-            <w:pPr>
-              <w:spacing w:after="0" w:line="240" w:lineRule="auto"/>
-              <w:rPr>
-                <w:rFonts w:ascii="Times New Roman" w:eastAsia="Times New Roman" w:hAnsi="Times New Roman" w:cs="Times New Roman"/>
-                <w:sz w:val="20"/>
-                <w:szCs w:val="20"/>
-                <w:lang w:eastAsia="en-NZ"/>
-              </w:rPr>
-            </w:pPr>
-          </w:p>
-        </w:tc>
-        <w:tc>
-          <w:tcPr>
-            <w:tcW w:w="3488" w:type="dxa"/>
-            <w:tcBorders>
-              <w:top w:val="nil"/>
-              <w:left w:val="nil"/>
-              <w:bottom w:val="nil"/>
-              <w:right w:val="nil"/>
-            </w:tcBorders>
-            <w:shd w:val="clear" w:color="auto" w:fill="auto"/>
-            <w:noWrap/>
-            <w:hideMark/>
-          </w:tcPr>
-          <w:p>
-            <w:pPr>
-              <w:spacing w:after="0" w:line="240" w:lineRule="auto"/>
-              <w:rPr>
-                <w:rFonts w:ascii="Times New Roman" w:eastAsia="Times New Roman" w:hAnsi="Times New Roman" w:cs="Times New Roman"/>
-                <w:sz w:val="20"/>
-                <w:szCs w:val="20"/>
-                <w:lang w:eastAsia="en-NZ"/>
-              </w:rPr>
-            </w:pPr>
-          </w:p>
-        </w:tc>
-        <w:tc>
-          <w:tcPr>
-            <w:tcW w:w="4696" w:type="dxa"/>
+                <w:rFonts w:ascii="Times New Roman" w:eastAsia="Times New Roman" w:hAnsi="Times New Roman" w:cs="Times New Roman"/>
+                <w:sz w:val="20"/>
+                <w:szCs w:val="20"/>
+                <w:lang w:eastAsia="en-NZ"/>
+              </w:rPr>
+            </w:pPr>
+          </w:p>
+        </w:tc>
+        <w:tc>
+          <w:tcPr>
+            <w:tcW w:w="4542" w:type="dxa"/>
             <w:tcBorders>
               <w:top w:val="nil"/>
               <w:left w:val="nil"/>
@@ -3925,7 +3687,27 @@
                 <w:szCs w:val="18"/>
                 <w:lang w:eastAsia="en-NZ"/>
               </w:rPr>
-              <w:t>sliced green capsicums</w:t>
+              <w:t xml:space="preserve">sliced </w:t>
+            </w:r>
+            <w:r>
+              <w:rPr>
+                <w:rFonts w:ascii="Calibri" w:eastAsia="Times New Roman" w:hAnsi="Calibri" w:cs="Calibri"/>
+                <w:color w:val="000000"/>
+                <w:sz w:val="18"/>
+                <w:szCs w:val="18"/>
+                <w:lang w:eastAsia="en-NZ"/>
+              </w:rPr>
+              <w:t>red</w:t>
+            </w:r>
+            <w:r>
+              <w:rPr>
+                <w:rFonts w:ascii="Calibri" w:eastAsia="Times New Roman" w:hAnsi="Calibri" w:cs="Calibri"/>
+                <w:color w:val="000000"/>
+                <w:sz w:val="18"/>
+                <w:szCs w:val="18"/>
+                <w:lang w:eastAsia="en-NZ"/>
+              </w:rPr>
+              <w:t xml:space="preserve"> capsicums</w:t>
             </w:r>
           </w:p>
         </w:tc>
@@ -7174,6 +6956,7 @@
                 <w:lang w:eastAsia="en-NZ"/>
               </w:rPr>
             </w:pPr>
+            <w:proofErr w:type="spellStart"/>
             <w:r>
               <w:rPr>
                 <w:rFonts w:ascii="Calibri" w:eastAsia="Times New Roman" w:hAnsi="Calibri" w:cs="Calibri"/>
@@ -7184,6 +6967,17 @@
               </w:rPr>
               <w:t>l</w:t>
             </w:r>
+            <w:r>
+              <w:rPr>
+                <w:rFonts w:ascii="Calibri" w:eastAsia="Times New Roman" w:hAnsi="Calibri" w:cs="Calibri"/>
+                <w:color w:val="000000"/>
+                <w:sz w:val="18"/>
+                <w:szCs w:val="18"/>
+                <w:lang w:eastAsia="en-NZ"/>
+              </w:rPr>
+              <w:t>t</w:t>
+            </w:r>
+            <w:proofErr w:type="spellEnd"/>
           </w:p>
         </w:tc>
         <w:tc>
@@ -9214,6 +9008,7 @@
                 <w:lang w:eastAsia="en-NZ"/>
               </w:rPr>
             </w:pPr>
+            <w:proofErr w:type="spellStart"/>
             <w:r>
               <w:rPr>
                 <w:rFonts w:ascii="Calibri" w:eastAsia="Times New Roman" w:hAnsi="Calibri" w:cs="Calibri"/>
@@ -9224,6 +9019,17 @@
               </w:rPr>
               <w:t>l</w:t>
             </w:r>
+            <w:r>
+              <w:rPr>
+                <w:rFonts w:ascii="Calibri" w:eastAsia="Times New Roman" w:hAnsi="Calibri" w:cs="Calibri"/>
+                <w:color w:val="000000"/>
+                <w:sz w:val="18"/>
+                <w:szCs w:val="18"/>
+                <w:lang w:eastAsia="en-NZ"/>
+              </w:rPr>
+              <w:t>t</w:t>
+            </w:r>
+            <w:proofErr w:type="spellEnd"/>
           </w:p>
         </w:tc>
         <w:tc>
@@ -11953,6 +11759,7 @@
                 <w:lang w:eastAsia="en-NZ"/>
               </w:rPr>
             </w:pPr>
+            <w:proofErr w:type="spellStart"/>
             <w:r>
               <w:rPr>
                 <w:rFonts w:ascii="Calibri" w:eastAsia="Times New Roman" w:hAnsi="Calibri" w:cs="Calibri"/>
@@ -11963,6 +11770,17 @@
               </w:rPr>
               <w:t>l</w:t>
             </w:r>
+            <w:r>
+              <w:rPr>
+                <w:rFonts w:ascii="Calibri" w:eastAsia="Times New Roman" w:hAnsi="Calibri" w:cs="Calibri"/>
+                <w:color w:val="000000"/>
+                <w:sz w:val="18"/>
+                <w:szCs w:val="18"/>
+                <w:lang w:eastAsia="en-NZ"/>
+              </w:rPr>
+              <w:t>t</w:t>
+            </w:r>
+            <w:proofErr w:type="spellEnd"/>
           </w:p>
         </w:tc>
         <w:tc>
@@ -14696,6 +14514,7 @@
                 <w:lang w:eastAsia="en-NZ"/>
               </w:rPr>
             </w:pPr>
+            <w:proofErr w:type="spellStart"/>
             <w:r>
               <w:rPr>
                 <w:rFonts w:ascii="Calibri" w:eastAsia="Times New Roman" w:hAnsi="Calibri" w:cs="Calibri"/>
@@ -14706,6 +14525,17 @@
               </w:rPr>
               <w:t>l</w:t>
             </w:r>
+            <w:r>
+              <w:rPr>
+                <w:rFonts w:ascii="Calibri" w:eastAsia="Times New Roman" w:hAnsi="Calibri" w:cs="Calibri"/>
+                <w:color w:val="000000"/>
+                <w:sz w:val="18"/>
+                <w:szCs w:val="18"/>
+                <w:lang w:eastAsia="en-NZ"/>
+              </w:rPr>
+              <w:t>t</w:t>
+            </w:r>
+            <w:proofErr w:type="spellEnd"/>
           </w:p>
         </w:tc>
         <w:tc>
@@ -20093,7 +19923,7 @@
       </w:tblPr>
       <w:tblGrid>
         <w:gridCol w:w="786"/>
-        <w:gridCol w:w="258"/>
+        <w:gridCol w:w="318"/>
         <w:gridCol w:w="3164"/>
         <w:gridCol w:w="5020"/>
       </w:tblGrid>
@@ -20621,6 +20451,7 @@
                 <w:lang w:eastAsia="en-NZ"/>
               </w:rPr>
             </w:pPr>
+            <w:proofErr w:type="spellStart"/>
             <w:r>
               <w:rPr>
                 <w:rFonts w:ascii="Calibri" w:eastAsia="Times New Roman" w:hAnsi="Calibri" w:cs="Calibri"/>
@@ -20631,6 +20462,17 @@
               </w:rPr>
               <w:t>l</w:t>
             </w:r>
+            <w:r>
+              <w:rPr>
+                <w:rFonts w:ascii="Calibri" w:eastAsia="Times New Roman" w:hAnsi="Calibri" w:cs="Calibri"/>
+                <w:color w:val="000000"/>
+                <w:sz w:val="18"/>
+                <w:szCs w:val="18"/>
+                <w:lang w:eastAsia="en-NZ"/>
+              </w:rPr>
+              <w:t>t</w:t>
+            </w:r>
+            <w:proofErr w:type="spellEnd"/>
           </w:p>
         </w:tc>
         <w:tc>
@@ -20759,6 +20601,7 @@
                 <w:lang w:eastAsia="en-NZ"/>
               </w:rPr>
             </w:pPr>
+            <w:proofErr w:type="spellStart"/>
             <w:r>
               <w:rPr>
                 <w:rFonts w:ascii="Calibri" w:eastAsia="Times New Roman" w:hAnsi="Calibri" w:cs="Calibri"/>
@@ -20769,6 +20612,17 @@
               </w:rPr>
               <w:t>l</w:t>
             </w:r>
+            <w:r>
+              <w:rPr>
+                <w:rFonts w:ascii="Calibri" w:eastAsia="Times New Roman" w:hAnsi="Calibri" w:cs="Calibri"/>
+                <w:color w:val="000000"/>
+                <w:sz w:val="18"/>
+                <w:szCs w:val="18"/>
+                <w:lang w:eastAsia="en-NZ"/>
+              </w:rPr>
+              <w:t>t</w:t>
+            </w:r>
+            <w:proofErr w:type="spellEnd"/>
           </w:p>
         </w:tc>
         <w:tc>
@@ -25254,6 +25108,7 @@
                 <w:lang w:eastAsia="en-NZ"/>
               </w:rPr>
             </w:pPr>
+            <w:proofErr w:type="spellStart"/>
             <w:r>
               <w:rPr>
                 <w:rFonts w:ascii="Calibri" w:eastAsia="Times New Roman" w:hAnsi="Calibri" w:cs="Calibri"/>
@@ -25264,6 +25119,17 @@
               </w:rPr>
               <w:t>l</w:t>
             </w:r>
+            <w:r>
+              <w:rPr>
+                <w:rFonts w:ascii="Calibri" w:eastAsia="Times New Roman" w:hAnsi="Calibri" w:cs="Calibri"/>
+                <w:color w:val="000000"/>
+                <w:sz w:val="18"/>
+                <w:szCs w:val="18"/>
+                <w:lang w:eastAsia="en-NZ"/>
+              </w:rPr>
+              <w:t>t</w:t>
+            </w:r>
+            <w:proofErr w:type="spellEnd"/>
           </w:p>
         </w:tc>
         <w:tc>
@@ -25392,6 +25258,7 @@
                 <w:lang w:eastAsia="en-NZ"/>
               </w:rPr>
             </w:pPr>
+            <w:proofErr w:type="spellStart"/>
             <w:r>
               <w:rPr>
                 <w:rFonts w:ascii="Calibri" w:eastAsia="Times New Roman" w:hAnsi="Calibri" w:cs="Calibri"/>
@@ -25402,6 +25269,17 @@
               </w:rPr>
               <w:t>l</w:t>
             </w:r>
+            <w:r>
+              <w:rPr>
+                <w:rFonts w:ascii="Calibri" w:eastAsia="Times New Roman" w:hAnsi="Calibri" w:cs="Calibri"/>
+                <w:color w:val="000000"/>
+                <w:sz w:val="18"/>
+                <w:szCs w:val="18"/>
+                <w:lang w:eastAsia="en-NZ"/>
+              </w:rPr>
+              <w:t>t</w:t>
+            </w:r>
+            <w:proofErr w:type="spellEnd"/>
           </w:p>
         </w:tc>
         <w:tc>
@@ -25683,11 +25561,11 @@
     </w:p>
     <w:tbl>
       <w:tblPr>
-        <w:tblW w:w="9056" w:type="dxa"/>
+        <w:tblW w:w="9132" w:type="dxa"/>
         <w:tblLook w:val="04A0" w:firstRow="1" w:lastRow="0" w:firstColumn="1" w:lastColumn="0" w:noHBand="0" w:noVBand="1"/>
       </w:tblPr>
       <w:tblGrid>
-        <w:gridCol w:w="588"/>
+        <w:gridCol w:w="709"/>
         <w:gridCol w:w="482"/>
         <w:gridCol w:w="3782"/>
         <w:gridCol w:w="4280"/>
@@ -25698,7 +25576,7 @@
         </w:trPr>
         <w:tc>
           <w:tcPr>
-            <w:tcW w:w="9056" w:type="dxa"/>
+            <w:tcW w:w="9132" w:type="dxa"/>
             <w:gridSpan w:val="4"/>
             <w:tcBorders>
               <w:top w:val="nil"/>
@@ -25746,7 +25624,7 @@
         </w:trPr>
         <w:tc>
           <w:tcPr>
-            <w:tcW w:w="9056" w:type="dxa"/>
+            <w:tcW w:w="9132" w:type="dxa"/>
             <w:gridSpan w:val="4"/>
             <w:tcBorders>
               <w:top w:val="nil"/>
@@ -25793,7 +25671,7 @@
         </w:trPr>
         <w:tc>
           <w:tcPr>
-            <w:tcW w:w="9056" w:type="dxa"/>
+            <w:tcW w:w="9132" w:type="dxa"/>
             <w:gridSpan w:val="4"/>
             <w:tcBorders>
               <w:top w:val="nil"/>
@@ -25840,7 +25718,7 @@
         </w:trPr>
         <w:tc>
           <w:tcPr>
-            <w:tcW w:w="588" w:type="dxa"/>
+            <w:tcW w:w="709" w:type="dxa"/>
             <w:tcBorders>
               <w:top w:val="nil"/>
               <w:left w:val="nil"/>
@@ -25876,7 +25754,7 @@
         </w:tc>
         <w:tc>
           <w:tcPr>
-            <w:tcW w:w="406" w:type="dxa"/>
+            <w:tcW w:w="361" w:type="dxa"/>
             <w:tcBorders>
               <w:top w:val="nil"/>
               <w:left w:val="nil"/>
@@ -25978,7 +25856,7 @@
         </w:trPr>
         <w:tc>
           <w:tcPr>
-            <w:tcW w:w="588" w:type="dxa"/>
+            <w:tcW w:w="709" w:type="dxa"/>
             <w:tcBorders>
               <w:top w:val="nil"/>
               <w:left w:val="nil"/>
@@ -26014,28 +25892,29 @@
         </w:tc>
         <w:tc>
           <w:tcPr>
-            <w:tcW w:w="406" w:type="dxa"/>
-            <w:tcBorders>
-              <w:top w:val="nil"/>
-              <w:left w:val="nil"/>
-              <w:bottom w:val="nil"/>
-              <w:right w:val="nil"/>
-            </w:tcBorders>
-            <w:shd w:val="clear" w:color="auto" w:fill="auto"/>
-            <w:noWrap/>
-            <w:hideMark/>
-          </w:tcPr>
-          <w:p>
-            <w:pPr>
-              <w:spacing w:after="0" w:line="240" w:lineRule="auto"/>
-              <w:rPr>
-                <w:rFonts w:ascii="Calibri" w:eastAsia="Times New Roman" w:hAnsi="Calibri" w:cs="Calibri"/>
-                <w:color w:val="000000"/>
-                <w:sz w:val="18"/>
-                <w:szCs w:val="18"/>
-                <w:lang w:eastAsia="en-NZ"/>
-              </w:rPr>
-            </w:pPr>
+            <w:tcW w:w="361" w:type="dxa"/>
+            <w:tcBorders>
+              <w:top w:val="nil"/>
+              <w:left w:val="nil"/>
+              <w:bottom w:val="nil"/>
+              <w:right w:val="nil"/>
+            </w:tcBorders>
+            <w:shd w:val="clear" w:color="auto" w:fill="auto"/>
+            <w:noWrap/>
+            <w:hideMark/>
+          </w:tcPr>
+          <w:p>
+            <w:pPr>
+              <w:spacing w:after="0" w:line="240" w:lineRule="auto"/>
+              <w:rPr>
+                <w:rFonts w:ascii="Calibri" w:eastAsia="Times New Roman" w:hAnsi="Calibri" w:cs="Calibri"/>
+                <w:color w:val="000000"/>
+                <w:sz w:val="18"/>
+                <w:szCs w:val="18"/>
+                <w:lang w:eastAsia="en-NZ"/>
+              </w:rPr>
+            </w:pPr>
+            <w:proofErr w:type="spellStart"/>
             <w:r>
               <w:rPr>
                 <w:rFonts w:ascii="Calibri" w:eastAsia="Times New Roman" w:hAnsi="Calibri" w:cs="Calibri"/>
@@ -26046,6 +25925,17 @@
               </w:rPr>
               <w:t>l</w:t>
             </w:r>
+            <w:r>
+              <w:rPr>
+                <w:rFonts w:ascii="Calibri" w:eastAsia="Times New Roman" w:hAnsi="Calibri" w:cs="Calibri"/>
+                <w:color w:val="000000"/>
+                <w:sz w:val="18"/>
+                <w:szCs w:val="18"/>
+                <w:lang w:eastAsia="en-NZ"/>
+              </w:rPr>
+              <w:t>t</w:t>
+            </w:r>
+            <w:proofErr w:type="spellEnd"/>
           </w:p>
         </w:tc>
         <w:tc>
@@ -26116,7 +26006,7 @@
         </w:trPr>
         <w:tc>
           <w:tcPr>
-            <w:tcW w:w="588" w:type="dxa"/>
+            <w:tcW w:w="709" w:type="dxa"/>
             <w:tcBorders>
               <w:top w:val="nil"/>
               <w:left w:val="nil"/>
@@ -26152,7 +26042,7 @@
         </w:tc>
         <w:tc>
           <w:tcPr>
-            <w:tcW w:w="406" w:type="dxa"/>
+            <w:tcW w:w="361" w:type="dxa"/>
             <w:tcBorders>
               <w:top w:val="nil"/>
               <w:left w:val="nil"/>
@@ -26254,7 +26144,7 @@
         </w:trPr>
         <w:tc>
           <w:tcPr>
-            <w:tcW w:w="588" w:type="dxa"/>
+            <w:tcW w:w="709" w:type="dxa"/>
             <w:tcBorders>
               <w:top w:val="nil"/>
               <w:left w:val="nil"/>
@@ -26290,28 +26180,29 @@
         </w:tc>
         <w:tc>
           <w:tcPr>
-            <w:tcW w:w="406" w:type="dxa"/>
-            <w:tcBorders>
-              <w:top w:val="nil"/>
-              <w:left w:val="nil"/>
-              <w:bottom w:val="nil"/>
-              <w:right w:val="nil"/>
-            </w:tcBorders>
-            <w:shd w:val="clear" w:color="auto" w:fill="auto"/>
-            <w:noWrap/>
-            <w:hideMark/>
-          </w:tcPr>
-          <w:p>
-            <w:pPr>
-              <w:spacing w:after="0" w:line="240" w:lineRule="auto"/>
-              <w:rPr>
-                <w:rFonts w:ascii="Calibri" w:eastAsia="Times New Roman" w:hAnsi="Calibri" w:cs="Calibri"/>
-                <w:color w:val="000000"/>
-                <w:sz w:val="18"/>
-                <w:szCs w:val="18"/>
-                <w:lang w:eastAsia="en-NZ"/>
-              </w:rPr>
-            </w:pPr>
+            <w:tcW w:w="361" w:type="dxa"/>
+            <w:tcBorders>
+              <w:top w:val="nil"/>
+              <w:left w:val="nil"/>
+              <w:bottom w:val="nil"/>
+              <w:right w:val="nil"/>
+            </w:tcBorders>
+            <w:shd w:val="clear" w:color="auto" w:fill="auto"/>
+            <w:noWrap/>
+            <w:hideMark/>
+          </w:tcPr>
+          <w:p>
+            <w:pPr>
+              <w:spacing w:after="0" w:line="240" w:lineRule="auto"/>
+              <w:rPr>
+                <w:rFonts w:ascii="Calibri" w:eastAsia="Times New Roman" w:hAnsi="Calibri" w:cs="Calibri"/>
+                <w:color w:val="000000"/>
+                <w:sz w:val="18"/>
+                <w:szCs w:val="18"/>
+                <w:lang w:eastAsia="en-NZ"/>
+              </w:rPr>
+            </w:pPr>
+            <w:proofErr w:type="spellStart"/>
             <w:r>
               <w:rPr>
                 <w:rFonts w:ascii="Calibri" w:eastAsia="Times New Roman" w:hAnsi="Calibri" w:cs="Calibri"/>
@@ -26322,6 +26213,17 @@
               </w:rPr>
               <w:t>l</w:t>
             </w:r>
+            <w:r>
+              <w:rPr>
+                <w:rFonts w:ascii="Calibri" w:eastAsia="Times New Roman" w:hAnsi="Calibri" w:cs="Calibri"/>
+                <w:color w:val="000000"/>
+                <w:sz w:val="18"/>
+                <w:szCs w:val="18"/>
+                <w:lang w:eastAsia="en-NZ"/>
+              </w:rPr>
+              <w:t>t</w:t>
+            </w:r>
+            <w:proofErr w:type="spellEnd"/>
           </w:p>
         </w:tc>
         <w:tc>
@@ -26392,32 +26294,32 @@
         </w:trPr>
         <w:tc>
           <w:tcPr>
-            <w:tcW w:w="588" w:type="dxa"/>
-            <w:tcBorders>
-              <w:top w:val="nil"/>
-              <w:left w:val="nil"/>
-              <w:bottom w:val="nil"/>
-              <w:right w:val="nil"/>
-            </w:tcBorders>
-            <w:shd w:val="clear" w:color="auto" w:fill="auto"/>
-            <w:noWrap/>
-            <w:hideMark/>
-          </w:tcPr>
-          <w:p>
-            <w:pPr>
-              <w:spacing w:after="0" w:line="240" w:lineRule="auto"/>
-              <w:rPr>
-                <w:rFonts w:ascii="Times New Roman" w:eastAsia="Times New Roman" w:hAnsi="Times New Roman" w:cs="Times New Roman"/>
-                <w:sz w:val="20"/>
-                <w:szCs w:val="20"/>
-                <w:lang w:eastAsia="en-NZ"/>
-              </w:rPr>
-            </w:pPr>
-          </w:p>
-        </w:tc>
-        <w:tc>
-          <w:tcPr>
-            <w:tcW w:w="406" w:type="dxa"/>
+            <w:tcW w:w="709" w:type="dxa"/>
+            <w:tcBorders>
+              <w:top w:val="nil"/>
+              <w:left w:val="nil"/>
+              <w:bottom w:val="nil"/>
+              <w:right w:val="nil"/>
+            </w:tcBorders>
+            <w:shd w:val="clear" w:color="auto" w:fill="auto"/>
+            <w:noWrap/>
+            <w:hideMark/>
+          </w:tcPr>
+          <w:p>
+            <w:pPr>
+              <w:spacing w:after="0" w:line="240" w:lineRule="auto"/>
+              <w:rPr>
+                <w:rFonts w:ascii="Times New Roman" w:eastAsia="Times New Roman" w:hAnsi="Times New Roman" w:cs="Times New Roman"/>
+                <w:sz w:val="20"/>
+                <w:szCs w:val="20"/>
+                <w:lang w:eastAsia="en-NZ"/>
+              </w:rPr>
+            </w:pPr>
+          </w:p>
+        </w:tc>
+        <w:tc>
+          <w:tcPr>
+            <w:tcW w:w="361" w:type="dxa"/>
             <w:tcBorders>
               <w:top w:val="nil"/>
               <w:left w:val="nil"/>
@@ -26497,32 +26399,32 @@
         </w:trPr>
         <w:tc>
           <w:tcPr>
-            <w:tcW w:w="588" w:type="dxa"/>
-            <w:tcBorders>
-              <w:top w:val="nil"/>
-              <w:left w:val="nil"/>
-              <w:bottom w:val="nil"/>
-              <w:right w:val="nil"/>
-            </w:tcBorders>
-            <w:shd w:val="clear" w:color="auto" w:fill="auto"/>
-            <w:noWrap/>
-            <w:hideMark/>
-          </w:tcPr>
-          <w:p>
-            <w:pPr>
-              <w:spacing w:after="0" w:line="240" w:lineRule="auto"/>
-              <w:rPr>
-                <w:rFonts w:ascii="Times New Roman" w:eastAsia="Times New Roman" w:hAnsi="Times New Roman" w:cs="Times New Roman"/>
-                <w:sz w:val="20"/>
-                <w:szCs w:val="20"/>
-                <w:lang w:eastAsia="en-NZ"/>
-              </w:rPr>
-            </w:pPr>
-          </w:p>
-        </w:tc>
-        <w:tc>
-          <w:tcPr>
-            <w:tcW w:w="406" w:type="dxa"/>
+            <w:tcW w:w="709" w:type="dxa"/>
+            <w:tcBorders>
+              <w:top w:val="nil"/>
+              <w:left w:val="nil"/>
+              <w:bottom w:val="nil"/>
+              <w:right w:val="nil"/>
+            </w:tcBorders>
+            <w:shd w:val="clear" w:color="auto" w:fill="auto"/>
+            <w:noWrap/>
+            <w:hideMark/>
+          </w:tcPr>
+          <w:p>
+            <w:pPr>
+              <w:spacing w:after="0" w:line="240" w:lineRule="auto"/>
+              <w:rPr>
+                <w:rFonts w:ascii="Times New Roman" w:eastAsia="Times New Roman" w:hAnsi="Times New Roman" w:cs="Times New Roman"/>
+                <w:sz w:val="20"/>
+                <w:szCs w:val="20"/>
+                <w:lang w:eastAsia="en-NZ"/>
+              </w:rPr>
+            </w:pPr>
+          </w:p>
+        </w:tc>
+        <w:tc>
+          <w:tcPr>
+            <w:tcW w:w="361" w:type="dxa"/>
             <w:tcBorders>
               <w:top w:val="nil"/>
               <w:left w:val="nil"/>
@@ -26602,32 +26504,32 @@
         </w:trPr>
         <w:tc>
           <w:tcPr>
-            <w:tcW w:w="588" w:type="dxa"/>
-            <w:tcBorders>
-              <w:top w:val="nil"/>
-              <w:left w:val="nil"/>
-              <w:bottom w:val="nil"/>
-              <w:right w:val="nil"/>
-            </w:tcBorders>
-            <w:shd w:val="clear" w:color="auto" w:fill="auto"/>
-            <w:noWrap/>
-            <w:hideMark/>
-          </w:tcPr>
-          <w:p>
-            <w:pPr>
-              <w:spacing w:after="0" w:line="240" w:lineRule="auto"/>
-              <w:rPr>
-                <w:rFonts w:ascii="Times New Roman" w:eastAsia="Times New Roman" w:hAnsi="Times New Roman" w:cs="Times New Roman"/>
-                <w:sz w:val="20"/>
-                <w:szCs w:val="20"/>
-                <w:lang w:eastAsia="en-NZ"/>
-              </w:rPr>
-            </w:pPr>
-          </w:p>
-        </w:tc>
-        <w:tc>
-          <w:tcPr>
-            <w:tcW w:w="406" w:type="dxa"/>
+            <w:tcW w:w="709" w:type="dxa"/>
+            <w:tcBorders>
+              <w:top w:val="nil"/>
+              <w:left w:val="nil"/>
+              <w:bottom w:val="nil"/>
+              <w:right w:val="nil"/>
+            </w:tcBorders>
+            <w:shd w:val="clear" w:color="auto" w:fill="auto"/>
+            <w:noWrap/>
+            <w:hideMark/>
+          </w:tcPr>
+          <w:p>
+            <w:pPr>
+              <w:spacing w:after="0" w:line="240" w:lineRule="auto"/>
+              <w:rPr>
+                <w:rFonts w:ascii="Times New Roman" w:eastAsia="Times New Roman" w:hAnsi="Times New Roman" w:cs="Times New Roman"/>
+                <w:sz w:val="20"/>
+                <w:szCs w:val="20"/>
+                <w:lang w:eastAsia="en-NZ"/>
+              </w:rPr>
+            </w:pPr>
+          </w:p>
+        </w:tc>
+        <w:tc>
+          <w:tcPr>
+            <w:tcW w:w="361" w:type="dxa"/>
             <w:tcBorders>
               <w:top w:val="nil"/>
               <w:left w:val="nil"/>
@@ -26706,32 +26608,32 @@
         </w:trPr>
         <w:tc>
           <w:tcPr>
-            <w:tcW w:w="588" w:type="dxa"/>
-            <w:tcBorders>
-              <w:top w:val="nil"/>
-              <w:left w:val="nil"/>
-              <w:bottom w:val="nil"/>
-              <w:right w:val="nil"/>
-            </w:tcBorders>
-            <w:shd w:val="clear" w:color="auto" w:fill="auto"/>
-            <w:noWrap/>
-            <w:hideMark/>
-          </w:tcPr>
-          <w:p>
-            <w:pPr>
-              <w:spacing w:after="0" w:line="240" w:lineRule="auto"/>
-              <w:rPr>
-                <w:rFonts w:ascii="Times New Roman" w:eastAsia="Times New Roman" w:hAnsi="Times New Roman" w:cs="Times New Roman"/>
-                <w:sz w:val="20"/>
-                <w:szCs w:val="20"/>
-                <w:lang w:eastAsia="en-NZ"/>
-              </w:rPr>
-            </w:pPr>
-          </w:p>
-        </w:tc>
-        <w:tc>
-          <w:tcPr>
-            <w:tcW w:w="406" w:type="dxa"/>
+            <w:tcW w:w="709" w:type="dxa"/>
+            <w:tcBorders>
+              <w:top w:val="nil"/>
+              <w:left w:val="nil"/>
+              <w:bottom w:val="nil"/>
+              <w:right w:val="nil"/>
+            </w:tcBorders>
+            <w:shd w:val="clear" w:color="auto" w:fill="auto"/>
+            <w:noWrap/>
+            <w:hideMark/>
+          </w:tcPr>
+          <w:p>
+            <w:pPr>
+              <w:spacing w:after="0" w:line="240" w:lineRule="auto"/>
+              <w:rPr>
+                <w:rFonts w:ascii="Times New Roman" w:eastAsia="Times New Roman" w:hAnsi="Times New Roman" w:cs="Times New Roman"/>
+                <w:sz w:val="20"/>
+                <w:szCs w:val="20"/>
+                <w:lang w:eastAsia="en-NZ"/>
+              </w:rPr>
+            </w:pPr>
+          </w:p>
+        </w:tc>
+        <w:tc>
+          <w:tcPr>
+            <w:tcW w:w="361" w:type="dxa"/>
             <w:tcBorders>
               <w:top w:val="nil"/>
               <w:left w:val="nil"/>
@@ -26811,32 +26713,32 @@
         </w:trPr>
         <w:tc>
           <w:tcPr>
-            <w:tcW w:w="588" w:type="dxa"/>
-            <w:tcBorders>
-              <w:top w:val="nil"/>
-              <w:left w:val="nil"/>
-              <w:bottom w:val="nil"/>
-              <w:right w:val="nil"/>
-            </w:tcBorders>
-            <w:shd w:val="clear" w:color="auto" w:fill="auto"/>
-            <w:noWrap/>
-            <w:hideMark/>
-          </w:tcPr>
-          <w:p>
-            <w:pPr>
-              <w:spacing w:after="0" w:line="240" w:lineRule="auto"/>
-              <w:rPr>
-                <w:rFonts w:ascii="Times New Roman" w:eastAsia="Times New Roman" w:hAnsi="Times New Roman" w:cs="Times New Roman"/>
-                <w:sz w:val="20"/>
-                <w:szCs w:val="20"/>
-                <w:lang w:eastAsia="en-NZ"/>
-              </w:rPr>
-            </w:pPr>
-          </w:p>
-        </w:tc>
-        <w:tc>
-          <w:tcPr>
-            <w:tcW w:w="406" w:type="dxa"/>
+            <w:tcW w:w="709" w:type="dxa"/>
+            <w:tcBorders>
+              <w:top w:val="nil"/>
+              <w:left w:val="nil"/>
+              <w:bottom w:val="nil"/>
+              <w:right w:val="nil"/>
+            </w:tcBorders>
+            <w:shd w:val="clear" w:color="auto" w:fill="auto"/>
+            <w:noWrap/>
+            <w:hideMark/>
+          </w:tcPr>
+          <w:p>
+            <w:pPr>
+              <w:spacing w:after="0" w:line="240" w:lineRule="auto"/>
+              <w:rPr>
+                <w:rFonts w:ascii="Times New Roman" w:eastAsia="Times New Roman" w:hAnsi="Times New Roman" w:cs="Times New Roman"/>
+                <w:sz w:val="20"/>
+                <w:szCs w:val="20"/>
+                <w:lang w:eastAsia="en-NZ"/>
+              </w:rPr>
+            </w:pPr>
+          </w:p>
+        </w:tc>
+        <w:tc>
+          <w:tcPr>
+            <w:tcW w:w="361" w:type="dxa"/>
             <w:tcBorders>
               <w:top w:val="nil"/>
               <w:left w:val="nil"/>
@@ -26916,32 +26818,32 @@
         </w:trPr>
         <w:tc>
           <w:tcPr>
-            <w:tcW w:w="588" w:type="dxa"/>
-            <w:tcBorders>
-              <w:top w:val="nil"/>
-              <w:left w:val="nil"/>
-              <w:bottom w:val="nil"/>
-              <w:right w:val="nil"/>
-            </w:tcBorders>
-            <w:shd w:val="clear" w:color="auto" w:fill="auto"/>
-            <w:noWrap/>
-            <w:hideMark/>
-          </w:tcPr>
-          <w:p>
-            <w:pPr>
-              <w:spacing w:after="0" w:line="240" w:lineRule="auto"/>
-              <w:rPr>
-                <w:rFonts w:ascii="Times New Roman" w:eastAsia="Times New Roman" w:hAnsi="Times New Roman" w:cs="Times New Roman"/>
-                <w:sz w:val="20"/>
-                <w:szCs w:val="20"/>
-                <w:lang w:eastAsia="en-NZ"/>
-              </w:rPr>
-            </w:pPr>
-          </w:p>
-        </w:tc>
-        <w:tc>
-          <w:tcPr>
-            <w:tcW w:w="406" w:type="dxa"/>
+            <w:tcW w:w="709" w:type="dxa"/>
+            <w:tcBorders>
+              <w:top w:val="nil"/>
+              <w:left w:val="nil"/>
+              <w:bottom w:val="nil"/>
+              <w:right w:val="nil"/>
+            </w:tcBorders>
+            <w:shd w:val="clear" w:color="auto" w:fill="auto"/>
+            <w:noWrap/>
+            <w:hideMark/>
+          </w:tcPr>
+          <w:p>
+            <w:pPr>
+              <w:spacing w:after="0" w:line="240" w:lineRule="auto"/>
+              <w:rPr>
+                <w:rFonts w:ascii="Times New Roman" w:eastAsia="Times New Roman" w:hAnsi="Times New Roman" w:cs="Times New Roman"/>
+                <w:sz w:val="20"/>
+                <w:szCs w:val="20"/>
+                <w:lang w:eastAsia="en-NZ"/>
+              </w:rPr>
+            </w:pPr>
+          </w:p>
+        </w:tc>
+        <w:tc>
+          <w:tcPr>
+            <w:tcW w:w="361" w:type="dxa"/>
             <w:tcBorders>
               <w:top w:val="nil"/>
               <w:left w:val="nil"/>
@@ -27021,32 +26923,32 @@
         </w:trPr>
         <w:tc>
           <w:tcPr>
-            <w:tcW w:w="588" w:type="dxa"/>
-            <w:tcBorders>
-              <w:top w:val="nil"/>
-              <w:left w:val="nil"/>
-              <w:bottom w:val="nil"/>
-              <w:right w:val="nil"/>
-            </w:tcBorders>
-            <w:shd w:val="clear" w:color="auto" w:fill="auto"/>
-            <w:noWrap/>
-            <w:hideMark/>
-          </w:tcPr>
-          <w:p>
-            <w:pPr>
-              <w:spacing w:after="0" w:line="240" w:lineRule="auto"/>
-              <w:rPr>
-                <w:rFonts w:ascii="Times New Roman" w:eastAsia="Times New Roman" w:hAnsi="Times New Roman" w:cs="Times New Roman"/>
-                <w:sz w:val="20"/>
-                <w:szCs w:val="20"/>
-                <w:lang w:eastAsia="en-NZ"/>
-              </w:rPr>
-            </w:pPr>
-          </w:p>
-        </w:tc>
-        <w:tc>
-          <w:tcPr>
-            <w:tcW w:w="406" w:type="dxa"/>
+            <w:tcW w:w="709" w:type="dxa"/>
+            <w:tcBorders>
+              <w:top w:val="nil"/>
+              <w:left w:val="nil"/>
+              <w:bottom w:val="nil"/>
+              <w:right w:val="nil"/>
+            </w:tcBorders>
+            <w:shd w:val="clear" w:color="auto" w:fill="auto"/>
+            <w:noWrap/>
+            <w:hideMark/>
+          </w:tcPr>
+          <w:p>
+            <w:pPr>
+              <w:spacing w:after="0" w:line="240" w:lineRule="auto"/>
+              <w:rPr>
+                <w:rFonts w:ascii="Times New Roman" w:eastAsia="Times New Roman" w:hAnsi="Times New Roman" w:cs="Times New Roman"/>
+                <w:sz w:val="20"/>
+                <w:szCs w:val="20"/>
+                <w:lang w:eastAsia="en-NZ"/>
+              </w:rPr>
+            </w:pPr>
+          </w:p>
+        </w:tc>
+        <w:tc>
+          <w:tcPr>
+            <w:tcW w:w="361" w:type="dxa"/>
             <w:tcBorders>
               <w:top w:val="nil"/>
               <w:left w:val="nil"/>
@@ -27126,7 +27028,7 @@
         </w:trPr>
         <w:tc>
           <w:tcPr>
-            <w:tcW w:w="588" w:type="dxa"/>
+            <w:tcW w:w="709" w:type="dxa"/>
             <w:tcBorders>
               <w:top w:val="nil"/>
               <w:left w:val="nil"/>
@@ -27162,7 +27064,7 @@
         </w:tc>
         <w:tc>
           <w:tcPr>
-            <w:tcW w:w="406" w:type="dxa"/>
+            <w:tcW w:w="361" w:type="dxa"/>
             <w:tcBorders>
               <w:top w:val="nil"/>
               <w:left w:val="nil"/>
@@ -27264,33 +27166,33 @@
         </w:trPr>
         <w:tc>
           <w:tcPr>
-            <w:tcW w:w="588" w:type="dxa"/>
-            <w:tcBorders>
-              <w:top w:val="nil"/>
-              <w:left w:val="nil"/>
-              <w:bottom w:val="nil"/>
-              <w:right w:val="nil"/>
-            </w:tcBorders>
-            <w:shd w:val="clear" w:color="auto" w:fill="auto"/>
-            <w:noWrap/>
-            <w:hideMark/>
-          </w:tcPr>
-          <w:p>
-            <w:pPr>
-              <w:spacing w:after="0" w:line="240" w:lineRule="auto"/>
-              <w:rPr>
-                <w:rFonts w:ascii="Calibri" w:eastAsia="Times New Roman" w:hAnsi="Calibri" w:cs="Calibri"/>
-                <w:color w:val="000000"/>
-                <w:sz w:val="18"/>
-                <w:szCs w:val="18"/>
-                <w:lang w:eastAsia="en-NZ"/>
-              </w:rPr>
-            </w:pPr>
-          </w:p>
-        </w:tc>
-        <w:tc>
-          <w:tcPr>
-            <w:tcW w:w="406" w:type="dxa"/>
+            <w:tcW w:w="709" w:type="dxa"/>
+            <w:tcBorders>
+              <w:top w:val="nil"/>
+              <w:left w:val="nil"/>
+              <w:bottom w:val="nil"/>
+              <w:right w:val="nil"/>
+            </w:tcBorders>
+            <w:shd w:val="clear" w:color="auto" w:fill="auto"/>
+            <w:noWrap/>
+            <w:hideMark/>
+          </w:tcPr>
+          <w:p>
+            <w:pPr>
+              <w:spacing w:after="0" w:line="240" w:lineRule="auto"/>
+              <w:rPr>
+                <w:rFonts w:ascii="Calibri" w:eastAsia="Times New Roman" w:hAnsi="Calibri" w:cs="Calibri"/>
+                <w:color w:val="000000"/>
+                <w:sz w:val="18"/>
+                <w:szCs w:val="18"/>
+                <w:lang w:eastAsia="en-NZ"/>
+              </w:rPr>
+            </w:pPr>
+          </w:p>
+        </w:tc>
+        <w:tc>
+          <w:tcPr>
+            <w:tcW w:w="361" w:type="dxa"/>
             <w:tcBorders>
               <w:top w:val="nil"/>
               <w:left w:val="nil"/>
@@ -27370,32 +27272,32 @@
         </w:trPr>
         <w:tc>
           <w:tcPr>
-            <w:tcW w:w="588" w:type="dxa"/>
-            <w:tcBorders>
-              <w:top w:val="nil"/>
-              <w:left w:val="nil"/>
-              <w:bottom w:val="nil"/>
-              <w:right w:val="nil"/>
-            </w:tcBorders>
-            <w:shd w:val="clear" w:color="auto" w:fill="auto"/>
-            <w:noWrap/>
-            <w:hideMark/>
-          </w:tcPr>
-          <w:p>
-            <w:pPr>
-              <w:spacing w:after="0" w:line="240" w:lineRule="auto"/>
-              <w:rPr>
-                <w:rFonts w:ascii="Times New Roman" w:eastAsia="Times New Roman" w:hAnsi="Times New Roman" w:cs="Times New Roman"/>
-                <w:sz w:val="20"/>
-                <w:szCs w:val="20"/>
-                <w:lang w:eastAsia="en-NZ"/>
-              </w:rPr>
-            </w:pPr>
-          </w:p>
-        </w:tc>
-        <w:tc>
-          <w:tcPr>
-            <w:tcW w:w="406" w:type="dxa"/>
+            <w:tcW w:w="709" w:type="dxa"/>
+            <w:tcBorders>
+              <w:top w:val="nil"/>
+              <w:left w:val="nil"/>
+              <w:bottom w:val="nil"/>
+              <w:right w:val="nil"/>
+            </w:tcBorders>
+            <w:shd w:val="clear" w:color="auto" w:fill="auto"/>
+            <w:noWrap/>
+            <w:hideMark/>
+          </w:tcPr>
+          <w:p>
+            <w:pPr>
+              <w:spacing w:after="0" w:line="240" w:lineRule="auto"/>
+              <w:rPr>
+                <w:rFonts w:ascii="Times New Roman" w:eastAsia="Times New Roman" w:hAnsi="Times New Roman" w:cs="Times New Roman"/>
+                <w:sz w:val="20"/>
+                <w:szCs w:val="20"/>
+                <w:lang w:eastAsia="en-NZ"/>
+              </w:rPr>
+            </w:pPr>
+          </w:p>
+        </w:tc>
+        <w:tc>
+          <w:tcPr>
+            <w:tcW w:w="361" w:type="dxa"/>
             <w:tcBorders>
               <w:top w:val="nil"/>
               <w:left w:val="nil"/>
@@ -27475,32 +27377,32 @@
         </w:trPr>
         <w:tc>
           <w:tcPr>
-            <w:tcW w:w="588" w:type="dxa"/>
-            <w:tcBorders>
-              <w:top w:val="nil"/>
-              <w:left w:val="nil"/>
-              <w:bottom w:val="nil"/>
-              <w:right w:val="nil"/>
-            </w:tcBorders>
-            <w:shd w:val="clear" w:color="auto" w:fill="auto"/>
-            <w:noWrap/>
-            <w:hideMark/>
-          </w:tcPr>
-          <w:p>
-            <w:pPr>
-              <w:spacing w:after="0" w:line="240" w:lineRule="auto"/>
-              <w:rPr>
-                <w:rFonts w:ascii="Times New Roman" w:eastAsia="Times New Roman" w:hAnsi="Times New Roman" w:cs="Times New Roman"/>
-                <w:sz w:val="20"/>
-                <w:szCs w:val="20"/>
-                <w:lang w:eastAsia="en-NZ"/>
-              </w:rPr>
-            </w:pPr>
-          </w:p>
-        </w:tc>
-        <w:tc>
-          <w:tcPr>
-            <w:tcW w:w="406" w:type="dxa"/>
+            <w:tcW w:w="709" w:type="dxa"/>
+            <w:tcBorders>
+              <w:top w:val="nil"/>
+              <w:left w:val="nil"/>
+              <w:bottom w:val="nil"/>
+              <w:right w:val="nil"/>
+            </w:tcBorders>
+            <w:shd w:val="clear" w:color="auto" w:fill="auto"/>
+            <w:noWrap/>
+            <w:hideMark/>
+          </w:tcPr>
+          <w:p>
+            <w:pPr>
+              <w:spacing w:after="0" w:line="240" w:lineRule="auto"/>
+              <w:rPr>
+                <w:rFonts w:ascii="Times New Roman" w:eastAsia="Times New Roman" w:hAnsi="Times New Roman" w:cs="Times New Roman"/>
+                <w:sz w:val="20"/>
+                <w:szCs w:val="20"/>
+                <w:lang w:eastAsia="en-NZ"/>
+              </w:rPr>
+            </w:pPr>
+          </w:p>
+        </w:tc>
+        <w:tc>
+          <w:tcPr>
+            <w:tcW w:w="361" w:type="dxa"/>
             <w:tcBorders>
               <w:top w:val="nil"/>
               <w:left w:val="nil"/>
@@ -27579,32 +27481,32 @@
         </w:trPr>
         <w:tc>
           <w:tcPr>
-            <w:tcW w:w="588" w:type="dxa"/>
-            <w:tcBorders>
-              <w:top w:val="nil"/>
-              <w:left w:val="nil"/>
-              <w:bottom w:val="nil"/>
-              <w:right w:val="nil"/>
-            </w:tcBorders>
-            <w:shd w:val="clear" w:color="auto" w:fill="auto"/>
-            <w:noWrap/>
-            <w:hideMark/>
-          </w:tcPr>
-          <w:p>
-            <w:pPr>
-              <w:spacing w:after="0" w:line="240" w:lineRule="auto"/>
-              <w:rPr>
-                <w:rFonts w:ascii="Times New Roman" w:eastAsia="Times New Roman" w:hAnsi="Times New Roman" w:cs="Times New Roman"/>
-                <w:sz w:val="20"/>
-                <w:szCs w:val="20"/>
-                <w:lang w:eastAsia="en-NZ"/>
-              </w:rPr>
-            </w:pPr>
-          </w:p>
-        </w:tc>
-        <w:tc>
-          <w:tcPr>
-            <w:tcW w:w="406" w:type="dxa"/>
+            <w:tcW w:w="709" w:type="dxa"/>
+            <w:tcBorders>
+              <w:top w:val="nil"/>
+              <w:left w:val="nil"/>
+              <w:bottom w:val="nil"/>
+              <w:right w:val="nil"/>
+            </w:tcBorders>
+            <w:shd w:val="clear" w:color="auto" w:fill="auto"/>
+            <w:noWrap/>
+            <w:hideMark/>
+          </w:tcPr>
+          <w:p>
+            <w:pPr>
+              <w:spacing w:after="0" w:line="240" w:lineRule="auto"/>
+              <w:rPr>
+                <w:rFonts w:ascii="Times New Roman" w:eastAsia="Times New Roman" w:hAnsi="Times New Roman" w:cs="Times New Roman"/>
+                <w:sz w:val="20"/>
+                <w:szCs w:val="20"/>
+                <w:lang w:eastAsia="en-NZ"/>
+              </w:rPr>
+            </w:pPr>
+          </w:p>
+        </w:tc>
+        <w:tc>
+          <w:tcPr>
+            <w:tcW w:w="361" w:type="dxa"/>
             <w:tcBorders>
               <w:top w:val="nil"/>
               <w:left w:val="nil"/>
@@ -27684,32 +27586,32 @@
         </w:trPr>
         <w:tc>
           <w:tcPr>
-            <w:tcW w:w="588" w:type="dxa"/>
-            <w:tcBorders>
-              <w:top w:val="nil"/>
-              <w:left w:val="nil"/>
-              <w:bottom w:val="nil"/>
-              <w:right w:val="nil"/>
-            </w:tcBorders>
-            <w:shd w:val="clear" w:color="auto" w:fill="auto"/>
-            <w:noWrap/>
-            <w:hideMark/>
-          </w:tcPr>
-          <w:p>
-            <w:pPr>
-              <w:spacing w:after="0" w:line="240" w:lineRule="auto"/>
-              <w:rPr>
-                <w:rFonts w:ascii="Times New Roman" w:eastAsia="Times New Roman" w:hAnsi="Times New Roman" w:cs="Times New Roman"/>
-                <w:sz w:val="20"/>
-                <w:szCs w:val="20"/>
-                <w:lang w:eastAsia="en-NZ"/>
-              </w:rPr>
-            </w:pPr>
-          </w:p>
-        </w:tc>
-        <w:tc>
-          <w:tcPr>
-            <w:tcW w:w="406" w:type="dxa"/>
+            <w:tcW w:w="709" w:type="dxa"/>
+            <w:tcBorders>
+              <w:top w:val="nil"/>
+              <w:left w:val="nil"/>
+              <w:bottom w:val="nil"/>
+              <w:right w:val="nil"/>
+            </w:tcBorders>
+            <w:shd w:val="clear" w:color="auto" w:fill="auto"/>
+            <w:noWrap/>
+            <w:hideMark/>
+          </w:tcPr>
+          <w:p>
+            <w:pPr>
+              <w:spacing w:after="0" w:line="240" w:lineRule="auto"/>
+              <w:rPr>
+                <w:rFonts w:ascii="Times New Roman" w:eastAsia="Times New Roman" w:hAnsi="Times New Roman" w:cs="Times New Roman"/>
+                <w:sz w:val="20"/>
+                <w:szCs w:val="20"/>
+                <w:lang w:eastAsia="en-NZ"/>
+              </w:rPr>
+            </w:pPr>
+          </w:p>
+        </w:tc>
+        <w:tc>
+          <w:tcPr>
+            <w:tcW w:w="361" w:type="dxa"/>
             <w:tcBorders>
               <w:top w:val="nil"/>
               <w:left w:val="nil"/>
@@ -27789,32 +27691,32 @@
         </w:trPr>
         <w:tc>
           <w:tcPr>
-            <w:tcW w:w="588" w:type="dxa"/>
-            <w:tcBorders>
-              <w:top w:val="nil"/>
-              <w:left w:val="nil"/>
-              <w:bottom w:val="nil"/>
-              <w:right w:val="nil"/>
-            </w:tcBorders>
-            <w:shd w:val="clear" w:color="auto" w:fill="auto"/>
-            <w:noWrap/>
-            <w:hideMark/>
-          </w:tcPr>
-          <w:p>
-            <w:pPr>
-              <w:spacing w:after="0" w:line="240" w:lineRule="auto"/>
-              <w:rPr>
-                <w:rFonts w:ascii="Times New Roman" w:eastAsia="Times New Roman" w:hAnsi="Times New Roman" w:cs="Times New Roman"/>
-                <w:sz w:val="20"/>
-                <w:szCs w:val="20"/>
-                <w:lang w:eastAsia="en-NZ"/>
-              </w:rPr>
-            </w:pPr>
-          </w:p>
-        </w:tc>
-        <w:tc>
-          <w:tcPr>
-            <w:tcW w:w="406" w:type="dxa"/>
+            <w:tcW w:w="709" w:type="dxa"/>
+            <w:tcBorders>
+              <w:top w:val="nil"/>
+              <w:left w:val="nil"/>
+              <w:bottom w:val="nil"/>
+              <w:right w:val="nil"/>
+            </w:tcBorders>
+            <w:shd w:val="clear" w:color="auto" w:fill="auto"/>
+            <w:noWrap/>
+            <w:hideMark/>
+          </w:tcPr>
+          <w:p>
+            <w:pPr>
+              <w:spacing w:after="0" w:line="240" w:lineRule="auto"/>
+              <w:rPr>
+                <w:rFonts w:ascii="Times New Roman" w:eastAsia="Times New Roman" w:hAnsi="Times New Roman" w:cs="Times New Roman"/>
+                <w:sz w:val="20"/>
+                <w:szCs w:val="20"/>
+                <w:lang w:eastAsia="en-NZ"/>
+              </w:rPr>
+            </w:pPr>
+          </w:p>
+        </w:tc>
+        <w:tc>
+          <w:tcPr>
+            <w:tcW w:w="361" w:type="dxa"/>
             <w:tcBorders>
               <w:top w:val="nil"/>
               <w:left w:val="nil"/>
@@ -28219,6 +28121,7 @@
                 <w:lang w:eastAsia="en-NZ"/>
               </w:rPr>
             </w:pPr>
+            <w:proofErr w:type="spellStart"/>
             <w:r>
               <w:rPr>
                 <w:rFonts w:ascii="Calibri" w:eastAsia="Times New Roman" w:hAnsi="Calibri" w:cs="Calibri"/>
@@ -28229,6 +28132,17 @@
               </w:rPr>
               <w:t>l</w:t>
             </w:r>
+            <w:r>
+              <w:rPr>
+                <w:rFonts w:ascii="Calibri" w:eastAsia="Times New Roman" w:hAnsi="Calibri" w:cs="Calibri"/>
+                <w:color w:val="000000"/>
+                <w:sz w:val="18"/>
+                <w:szCs w:val="18"/>
+                <w:lang w:eastAsia="en-NZ"/>
+              </w:rPr>
+              <w:t>t</w:t>
+            </w:r>
+            <w:proofErr w:type="spellEnd"/>
           </w:p>
         </w:tc>
         <w:tc>
@@ -35503,6 +35417,7 @@
                 <w:lang w:eastAsia="en-NZ"/>
               </w:rPr>
             </w:pPr>
+            <w:proofErr w:type="spellStart"/>
             <w:r>
               <w:rPr>
                 <w:rFonts w:ascii="Calibri" w:eastAsia="Times New Roman" w:hAnsi="Calibri" w:cs="Calibri"/>
@@ -35513,6 +35428,17 @@
               </w:rPr>
               <w:t>l</w:t>
             </w:r>
+            <w:r>
+              <w:rPr>
+                <w:rFonts w:ascii="Calibri" w:eastAsia="Times New Roman" w:hAnsi="Calibri" w:cs="Calibri"/>
+                <w:color w:val="000000"/>
+                <w:sz w:val="18"/>
+                <w:szCs w:val="18"/>
+                <w:lang w:eastAsia="en-NZ"/>
+              </w:rPr>
+              <w:t>t</w:t>
+            </w:r>
+            <w:proofErr w:type="spellEnd"/>
           </w:p>
         </w:tc>
         <w:tc>
@@ -35641,6 +35567,7 @@
                 <w:lang w:eastAsia="en-NZ"/>
               </w:rPr>
             </w:pPr>
+            <w:proofErr w:type="spellStart"/>
             <w:r>
               <w:rPr>
                 <w:rFonts w:ascii="Calibri" w:eastAsia="Times New Roman" w:hAnsi="Calibri" w:cs="Calibri"/>
@@ -35651,6 +35578,17 @@
               </w:rPr>
               <w:t>l</w:t>
             </w:r>
+            <w:r>
+              <w:rPr>
+                <w:rFonts w:ascii="Calibri" w:eastAsia="Times New Roman" w:hAnsi="Calibri" w:cs="Calibri"/>
+                <w:color w:val="000000"/>
+                <w:sz w:val="18"/>
+                <w:szCs w:val="18"/>
+                <w:lang w:eastAsia="en-NZ"/>
+              </w:rPr>
+              <w:t>t</w:t>
+            </w:r>
+            <w:proofErr w:type="spellEnd"/>
           </w:p>
         </w:tc>
         <w:tc>
@@ -38115,6 +38053,7 @@
                 <w:lang w:eastAsia="en-NZ"/>
               </w:rPr>
             </w:pPr>
+            <w:proofErr w:type="spellStart"/>
             <w:r>
               <w:rPr>
                 <w:rFonts w:ascii="Calibri" w:eastAsia="Times New Roman" w:hAnsi="Calibri" w:cs="Calibri"/>
@@ -38125,6 +38064,17 @@
               </w:rPr>
               <w:t>l</w:t>
             </w:r>
+            <w:r>
+              <w:rPr>
+                <w:rFonts w:ascii="Calibri" w:eastAsia="Times New Roman" w:hAnsi="Calibri" w:cs="Calibri"/>
+                <w:color w:val="000000"/>
+                <w:sz w:val="18"/>
+                <w:szCs w:val="18"/>
+                <w:lang w:eastAsia="en-NZ"/>
+              </w:rPr>
+              <w:t>t</w:t>
+            </w:r>
+            <w:proofErr w:type="spellEnd"/>
           </w:p>
         </w:tc>
         <w:tc>
@@ -38401,6 +38351,18 @@
               </w:rPr>
               <w:t>l</w:t>
             </w:r>
+            <w:r>
+              <w:rPr>
+                <w:rFonts w:ascii="Calibri" w:eastAsia="Times New Roman" w:hAnsi="Calibri" w:cs="Calibri"/>
+                <w:color w:val="000000"/>
+                <w:sz w:val="18"/>
+                <w:szCs w:val="18"/>
+                <w:lang w:eastAsia="en-NZ"/>
+              </w:rPr>
+              <w:t>t</w:t>
+            </w:r>
+            <w:bookmarkStart w:id="0" w:name="_GoBack"/>
+            <w:bookmarkEnd w:id="0"/>
           </w:p>
         </w:tc>
         <w:tc>
@@ -39121,6 +39083,56 @@
     </w:sectPr>
   </w:body>
 </w:document>
+</file>
+
+<file path=word/endnotes.xml><?xml version="1.0" encoding="utf-8"?>
+<w:endnotes xmlns:wpc="http://schemas.microsoft.com/office/word/2010/wordprocessingCanvas" xmlns:cx="http://schemas.microsoft.com/office/drawing/2014/chartex" xmlns:cx1="http://schemas.microsoft.com/office/drawing/2015/9/8/chartex" xmlns:cx2="http://schemas.microsoft.com/office/drawing/2015/10/21/chartex" xmlns:cx3="http://schemas.microsoft.com/office/drawing/2016/5/9/chartex" xmlns:cx4="http://schemas.microsoft.com/office/drawing/2016/5/10/chartex" xmlns:cx5="http://schemas.microsoft.com/office/drawing/2016/5/11/chartex" xmlns:cx6="http://schemas.microsoft.com/office/drawing/2016/5/12/chartex" xmlns:cx7="http://schemas.microsoft.com/office/drawing/2016/5/13/chartex" xmlns:cx8="http://schemas.microsoft.com/office/drawing/2016/5/14/chartex" xmlns:mc="http://schemas.openxmlformats.org/markup-compatibility/2006" xmlns:aink="http://schemas.microsoft.com/office/drawing/2016/ink" xmlns:am3d="http://schemas.microsoft.com/office/drawing/2017/model3d" xmlns:o="urn:schemas-microsoft-com:office:office" xmlns:r="http://schemas.openxmlformats.org/officeDocument/2006/relationships" xmlns:m="http://schemas.openxmlformats.org/officeDocument/2006/math" xmlns:v="urn:schemas-microsoft-com:vml" xmlns:wp14="http://schemas.microsoft.com/office/word/2010/wordprocessingDrawing" xmlns:wp="http://schemas.openxmlformats.org/drawingml/2006/wordprocessingDrawing" xmlns:w10="urn:schemas-microsoft-com:office:word" xmlns:w="http://schemas.openxmlformats.org/wordprocessingml/2006/main" xmlns:w14="http://schemas.microsoft.com/office/word/2010/wordml" xmlns:w15="http://schemas.microsoft.com/office/word/2012/wordml" xmlns:w16cid="http://schemas.microsoft.com/office/word/2016/wordml/cid" xmlns:w16se="http://schemas.microsoft.com/office/word/2015/wordml/symex" xmlns:wpg="http://schemas.microsoft.com/office/word/2010/wordprocessingGroup" xmlns:wpi="http://schemas.microsoft.com/office/word/2010/wordprocessingInk" xmlns:wne="http://schemas.microsoft.com/office/word/2006/wordml" xmlns:wps="http://schemas.microsoft.com/office/word/2010/wordprocessingShape" mc:Ignorable="w14 w15 w16se w16cid wp14">
+  <w:endnote w:type="separator" w:id="-1">
+    <w:p>
+      <w:pPr>
+        <w:spacing w:after="0" w:line="240" w:lineRule="auto"/>
+      </w:pPr>
+      <w:r>
+        <w:separator/>
+      </w:r>
+    </w:p>
+  </w:endnote>
+  <w:endnote w:type="continuationSeparator" w:id="0">
+    <w:p>
+      <w:pPr>
+        <w:spacing w:after="0" w:line="240" w:lineRule="auto"/>
+      </w:pPr>
+      <w:r>
+        <w:continuationSeparator/>
+      </w:r>
+    </w:p>
+  </w:endnote>
+</w:endnotes>
+</file>
+
+<file path=word/footnotes.xml><?xml version="1.0" encoding="utf-8"?>
+<w:footnotes xmlns:wpc="http://schemas.microsoft.com/office/word/2010/wordprocessingCanvas" xmlns:cx="http://schemas.microsoft.com/office/drawing/2014/chartex" xmlns:cx1="http://schemas.microsoft.com/office/drawing/2015/9/8/chartex" xmlns:cx2="http://schemas.microsoft.com/office/drawing/2015/10/21/chartex" xmlns:cx3="http://schemas.microsoft.com/office/drawing/2016/5/9/chartex" xmlns:cx4="http://schemas.microsoft.com/office/drawing/2016/5/10/chartex" xmlns:cx5="http://schemas.microsoft.com/office/drawing/2016/5/11/chartex" xmlns:cx6="http://schemas.microsoft.com/office/drawing/2016/5/12/chartex" xmlns:cx7="http://schemas.microsoft.com/office/drawing/2016/5/13/chartex" xmlns:cx8="http://schemas.microsoft.com/office/drawing/2016/5/14/chartex" xmlns:mc="http://schemas.openxmlformats.org/markup-compatibility/2006" xmlns:aink="http://schemas.microsoft.com/office/drawing/2016/ink" xmlns:am3d="http://schemas.microsoft.com/office/drawing/2017/model3d" xmlns:o="urn:schemas-microsoft-com:office:office" xmlns:r="http://schemas.openxmlformats.org/officeDocument/2006/relationships" xmlns:m="http://schemas.openxmlformats.org/officeDocument/2006/math" xmlns:v="urn:schemas-microsoft-com:vml" xmlns:wp14="http://schemas.microsoft.com/office/word/2010/wordprocessingDrawing" xmlns:wp="http://schemas.openxmlformats.org/drawingml/2006/wordprocessingDrawing" xmlns:w10="urn:schemas-microsoft-com:office:word" xmlns:w="http://schemas.openxmlformats.org/wordprocessingml/2006/main" xmlns:w14="http://schemas.microsoft.com/office/word/2010/wordml" xmlns:w15="http://schemas.microsoft.com/office/word/2012/wordml" xmlns:w16cid="http://schemas.microsoft.com/office/word/2016/wordml/cid" xmlns:w16se="http://schemas.microsoft.com/office/word/2015/wordml/symex" xmlns:wpg="http://schemas.microsoft.com/office/word/2010/wordprocessingGroup" xmlns:wpi="http://schemas.microsoft.com/office/word/2010/wordprocessingInk" xmlns:wne="http://schemas.microsoft.com/office/word/2006/wordml" xmlns:wps="http://schemas.microsoft.com/office/word/2010/wordprocessingShape" mc:Ignorable="w14 w15 w16se w16cid wp14">
+  <w:footnote w:type="separator" w:id="-1">
+    <w:p>
+      <w:pPr>
+        <w:spacing w:after="0" w:line="240" w:lineRule="auto"/>
+      </w:pPr>
+      <w:r>
+        <w:separator/>
+      </w:r>
+    </w:p>
+  </w:footnote>
+  <w:footnote w:type="continuationSeparator" w:id="0">
+    <w:p>
+      <w:pPr>
+        <w:spacing w:after="0" w:line="240" w:lineRule="auto"/>
+      </w:pPr>
+      <w:r>
+        <w:continuationSeparator/>
+      </w:r>
+    </w:p>
+  </w:footnote>
+</w:footnotes>
 </file>
 
 <file path=word/styles.xml><?xml version="1.0" encoding="utf-8"?>
@@ -39548,6 +39560,50 @@
     <w:semiHidden/>
     <w:unhideWhenUsed/>
   </w:style>
+  <w:style w:type="paragraph" w:styleId="Header">
+    <w:name w:val="header"/>
+    <w:basedOn w:val="Normal"/>
+    <w:link w:val="HeaderChar"/>
+    <w:uiPriority w:val="99"/>
+    <w:unhideWhenUsed/>
+    <w:rsid w:val="006040A8"/>
+    <w:pPr>
+      <w:tabs>
+        <w:tab w:val="center" w:pos="4513"/>
+        <w:tab w:val="right" w:pos="9026"/>
+      </w:tabs>
+      <w:spacing w:after="0" w:line="240" w:lineRule="auto"/>
+    </w:pPr>
+  </w:style>
+  <w:style w:type="character" w:customStyle="1" w:styleId="HeaderChar">
+    <w:name w:val="Header Char"/>
+    <w:basedOn w:val="DefaultParagraphFont"/>
+    <w:link w:val="Header"/>
+    <w:uiPriority w:val="99"/>
+    <w:rsid w:val="006040A8"/>
+  </w:style>
+  <w:style w:type="paragraph" w:styleId="Footer">
+    <w:name w:val="footer"/>
+    <w:basedOn w:val="Normal"/>
+    <w:link w:val="FooterChar"/>
+    <w:uiPriority w:val="99"/>
+    <w:unhideWhenUsed/>
+    <w:rsid w:val="006040A8"/>
+    <w:pPr>
+      <w:tabs>
+        <w:tab w:val="center" w:pos="4513"/>
+        <w:tab w:val="right" w:pos="9026"/>
+      </w:tabs>
+      <w:spacing w:after="0" w:line="240" w:lineRule="auto"/>
+    </w:pPr>
+  </w:style>
+  <w:style w:type="character" w:customStyle="1" w:styleId="FooterChar">
+    <w:name w:val="Footer Char"/>
+    <w:basedOn w:val="DefaultParagraphFont"/>
+    <w:link w:val="Footer"/>
+    <w:uiPriority w:val="99"/>
+    <w:rsid w:val="006040A8"/>
+  </w:style>
 </w:styles>
 </file>
 

</xml_diff>